<commit_message>
Final changes made, the app UI enhanced, bugs were resolved and some firebase mishandling was resolved
UI changes and some backend functionality bugs resolved.
</commit_message>
<xml_diff>
--- a/Project Report/Project Report.docx
+++ b/Project Report/Project Report.docx
@@ -699,6 +699,60 @@
     </w:p>
     <w:p>
       <w:pPr>
+        <w:numPr>
+          <w:ilvl w:val="0"/>
+          <w:numId w:val="7"/>
+        </w:numPr>
+      </w:pPr>
+      <w:r>
+        <w:rPr>
+          <w:b/>
+          <w:bCs/>
+        </w:rPr>
+        <w:t>Issue</w:t>
+      </w:r>
+      <w:r>
+        <w:t xml:space="preserve">: </w:t>
+      </w:r>
+      <w:r>
+        <w:t>Categorizing the data based on movie categories</w:t>
+      </w:r>
+      <w:r>
+        <w:t>.</w:t>
+      </w:r>
+    </w:p>
+    <w:p>
+      <w:pPr>
+        <w:numPr>
+          <w:ilvl w:val="1"/>
+          <w:numId w:val="7"/>
+        </w:numPr>
+      </w:pPr>
+      <w:r>
+        <w:t>Resolution:</w:t>
+      </w:r>
+      <w:r>
+        <w:t xml:space="preserve"> Implement the use of dynamic maps to store each value of data into </w:t>
+      </w:r>
+      <w:proofErr w:type="gramStart"/>
+      <w:r>
+        <w:t>specified</w:t>
+      </w:r>
+      <w:proofErr w:type="gramEnd"/>
+      <w:r>
+        <w:t xml:space="preserve"> key which is the category of the movie</w:t>
+      </w:r>
+      <w:r>
+        <w:t>.</w:t>
+      </w:r>
+    </w:p>
+    <w:p>
+      <w:pPr>
+        <w:ind w:left="1440"/>
+      </w:pPr>
+    </w:p>
+    <w:p>
+      <w:pPr>
         <w:rPr>
           <w:b/>
           <w:bCs/>
@@ -738,7 +792,11 @@
       </w:r>
       <w:proofErr w:type="spellEnd"/>
       <w:r>
-        <w:t xml:space="preserve"> app successfully achieved its primary goals, providing users with a comprehensive, user-friendly, and visually appealing platform for exploring movies. The integration of trailers and real-time data significantly enhances user engagement, while the MVVM architecture and Provider state management ensure that the app is scalable and maintainable.</w:t>
+        <w:t xml:space="preserve"> app successfully achieved its primary goals, providing users with a comprehensive, user-friendly, and visually appealing platform for exploring movies. The integration </w:t>
+      </w:r>
+      <w:r>
+        <w:lastRenderedPageBreak/>
+        <w:t>of trailers and real-time data significantly enhances user engagement, while the MVVM architecture and Provider state management ensure that the app is scalable and maintainable.</w:t>
       </w:r>
     </w:p>
     <w:p/>

</xml_diff>